<commit_message>
continue on question 6
</commit_message>
<xml_diff>
--- a/TS-C-INT-IOT-P-AT2-POR-Task-2.docx
+++ b/TS-C-INT-IOT-P-AT2-POR-Task-2.docx
@@ -762,17 +762,8 @@
                 <w:rFonts w:cstheme="minorHAnsi"/>
                 <w:color w:val="000000"/>
               </w:rPr>
-              <w:t xml:space="preserve"> with </w:t>
-            </w:r>
-            <w:proofErr w:type="spellStart"/>
-            <w:r>
-              <w:rPr>
-                <w:rFonts w:cstheme="minorHAnsi"/>
-                <w:color w:val="000000"/>
-              </w:rPr>
-              <w:t>SenseHat</w:t>
-            </w:r>
-            <w:proofErr w:type="spellEnd"/>
+              <w:t xml:space="preserve"> with SenseHat</w:t>
+            </w:r>
             <w:r>
               <w:rPr>
                 <w:rFonts w:cstheme="minorHAnsi"/>
@@ -1023,15 +1014,7 @@
           </w:p>
           <w:p>
             <w:r>
-              <w:t xml:space="preserve">This section is </w:t>
-            </w:r>
-            <w:proofErr w:type="spellStart"/>
-            <w:r>
-              <w:t>is</w:t>
-            </w:r>
-            <w:proofErr w:type="spellEnd"/>
-            <w:r>
-              <w:t xml:space="preserve"> due:</w:t>
+              <w:t>This section is is due:</w:t>
             </w:r>
           </w:p>
           <w:p>
@@ -1306,15 +1289,7 @@
           </w:p>
           <w:p>
             <w:r>
-              <w:t xml:space="preserve">Place all your answers directly into this document in the spaces marked </w:t>
-            </w:r>
-            <w:proofErr w:type="spellStart"/>
-            <w:r>
-              <w:t>Axx</w:t>
-            </w:r>
-            <w:proofErr w:type="spellEnd"/>
-            <w:r>
-              <w:t>, for example A01, A02.</w:t>
+              <w:t>Place all your answers directly into this document in the spaces marked Axx, for example A01, A02.</w:t>
             </w:r>
           </w:p>
           <w:p>
@@ -1565,15 +1540,7 @@
               <w:spacing w:before="240"/>
             </w:pPr>
             <w:r>
-              <w:t xml:space="preserve">It is preferable for you to use APA6 or later for the references. This may be assisted by using </w:t>
-            </w:r>
-            <w:proofErr w:type="spellStart"/>
-            <w:r>
-              <w:t>MyBib</w:t>
-            </w:r>
-            <w:proofErr w:type="spellEnd"/>
-            <w:r>
-              <w:t xml:space="preserve"> or a similar web site to form the full bibliographic reference.</w:t>
+              <w:t>It is preferable for you to use APA6 or later for the references. This may be assisted by using MyBib or a similar web site to form the full bibliographic reference.</w:t>
             </w:r>
           </w:p>
           <w:p>
@@ -2049,15 +2016,7 @@
               <w:cnfStyle w:val="000000000000" w:firstRow="0" w:lastRow="0" w:firstColumn="0" w:lastColumn="0" w:oddVBand="0" w:evenVBand="0" w:oddHBand="0" w:evenHBand="0" w:firstRowFirstColumn="0" w:firstRowLastColumn="0" w:lastRowFirstColumn="0" w:lastRowLastColumn="0"/>
             </w:pPr>
             <w:r>
-              <w:t xml:space="preserve">Within </w:t>
-            </w:r>
-            <w:proofErr w:type="spellStart"/>
-            <w:r>
-              <w:t>TinkerCAD</w:t>
-            </w:r>
-            <w:proofErr w:type="spellEnd"/>
-            <w:r>
-              <w:t xml:space="preserve">, you can place various electronic components, including complex components like the Arduino Uno, to create an electronic circuit. You can write code for the Arduino that will then be simulated. </w:t>
+              <w:t xml:space="preserve">Within TinkerCAD, you can place various electronic components, including complex components like the Arduino Uno, to create an electronic circuit. You can write code for the Arduino that will then be simulated. </w:t>
             </w:r>
           </w:p>
           <w:p>
@@ -2225,6 +2184,9 @@
               <w:cnfStyle w:val="000000100000" w:firstRow="0" w:lastRow="0" w:firstColumn="0" w:lastColumn="0" w:oddVBand="0" w:evenVBand="0" w:oddHBand="1" w:evenHBand="0" w:firstRowFirstColumn="0" w:firstRowLastColumn="0" w:lastRowFirstColumn="0" w:lastRowLastColumn="0"/>
             </w:pPr>
             <w:r>
+              <w:rPr>
+                <w:noProof/>
+              </w:rPr>
               <w:drawing>
                 <wp:inline distT="0" distB="0" distL="0" distR="0" wp14:anchorId="39DD1521" wp14:editId="60ED14C5">
                   <wp:extent cx="5431790" cy="2053157"/>
@@ -2689,6 +2651,9 @@
               <w:cnfStyle w:val="000000100000" w:firstRow="0" w:lastRow="0" w:firstColumn="0" w:lastColumn="0" w:oddVBand="0" w:evenVBand="0" w:oddHBand="1" w:evenHBand="0" w:firstRowFirstColumn="0" w:firstRowLastColumn="0" w:lastRowFirstColumn="0" w:lastRowLastColumn="0"/>
             </w:pPr>
             <w:r>
+              <w:rPr>
+                <w:noProof/>
+              </w:rPr>
               <w:drawing>
                 <wp:inline distT="0" distB="0" distL="0" distR="0" wp14:anchorId="6750B4EC" wp14:editId="51249F3F">
                   <wp:extent cx="5279390" cy="1815502"/>
@@ -2796,6 +2761,9 @@
               <w:cnfStyle w:val="000000000000" w:firstRow="0" w:lastRow="0" w:firstColumn="0" w:lastColumn="0" w:oddVBand="0" w:evenVBand="0" w:oddHBand="0" w:evenHBand="0" w:firstRowFirstColumn="0" w:firstRowLastColumn="0" w:lastRowFirstColumn="0" w:lastRowLastColumn="0"/>
             </w:pPr>
             <w:r>
+              <w:rPr>
+                <w:noProof/>
+              </w:rPr>
               <w:drawing>
                 <wp:inline distT="0" distB="0" distL="0" distR="0" wp14:anchorId="7F163D1F" wp14:editId="1333D73C">
                   <wp:extent cx="3648584" cy="2686425"/>
@@ -2904,6 +2872,9 @@
               <w:cnfStyle w:val="000000100000" w:firstRow="0" w:lastRow="0" w:firstColumn="0" w:lastColumn="0" w:oddVBand="0" w:evenVBand="0" w:oddHBand="1" w:evenHBand="0" w:firstRowFirstColumn="0" w:firstRowLastColumn="0" w:lastRowFirstColumn="0" w:lastRowLastColumn="0"/>
             </w:pPr>
             <w:r>
+              <w:rPr>
+                <w:noProof/>
+              </w:rPr>
               <w:drawing>
                 <wp:inline distT="0" distB="0" distL="0" distR="0" wp14:anchorId="6F91BBF8" wp14:editId="44E5170C">
                   <wp:extent cx="3858163" cy="3458058"/>
@@ -3452,6 +3423,9 @@
               <w:cnfStyle w:val="000000000000" w:firstRow="0" w:lastRow="0" w:firstColumn="0" w:lastColumn="0" w:oddVBand="0" w:evenVBand="0" w:oddHBand="0" w:evenHBand="0" w:firstRowFirstColumn="0" w:firstRowLastColumn="0" w:lastRowFirstColumn="0" w:lastRowLastColumn="0"/>
             </w:pPr>
             <w:r>
+              <w:rPr>
+                <w:noProof/>
+              </w:rPr>
               <w:drawing>
                 <wp:inline distT="0" distB="0" distL="0" distR="0" wp14:anchorId="38828C1B" wp14:editId="7764C946">
                   <wp:extent cx="5317490" cy="2056853"/>
@@ -4134,6 +4108,9 @@
               <w:cnfStyle w:val="000000100000" w:firstRow="0" w:lastRow="0" w:firstColumn="0" w:lastColumn="0" w:oddVBand="0" w:evenVBand="0" w:oddHBand="1" w:evenHBand="0" w:firstRowFirstColumn="0" w:firstRowLastColumn="0" w:lastRowFirstColumn="0" w:lastRowLastColumn="0"/>
             </w:pPr>
             <w:r>
+              <w:rPr>
+                <w:noProof/>
+              </w:rPr>
               <w:drawing>
                 <wp:inline distT="0" distB="0" distL="0" distR="0" wp14:anchorId="0683608B" wp14:editId="76AFEF76">
                   <wp:extent cx="5391150" cy="2377969"/>
@@ -4265,6 +4242,9 @@
               <w:cnfStyle w:val="000000000000" w:firstRow="0" w:lastRow="0" w:firstColumn="0" w:lastColumn="0" w:oddVBand="0" w:evenVBand="0" w:oddHBand="0" w:evenHBand="0" w:firstRowFirstColumn="0" w:firstRowLastColumn="0" w:lastRowFirstColumn="0" w:lastRowLastColumn="0"/>
             </w:pPr>
             <w:r>
+              <w:rPr>
+                <w:noProof/>
+              </w:rPr>
               <w:drawing>
                 <wp:inline distT="0" distB="0" distL="0" distR="0" wp14:anchorId="35F01E12" wp14:editId="0847E39D">
                   <wp:extent cx="5257929" cy="2381250"/>
@@ -4537,6 +4517,7 @@
                 <w:color w:val="F2F2F2" w:themeColor="background1" w:themeShade="F2"/>
                 <w:sz w:val="48"/>
               </w:rPr>
+              <w:lastRenderedPageBreak/>
               <w:t>A05</w:t>
             </w:r>
             <w:r>
@@ -4577,11 +4558,43 @@
             <w:pPr>
               <w:cnfStyle w:val="000000000000" w:firstRow="0" w:lastRow="0" w:firstColumn="0" w:lastColumn="0" w:oddVBand="0" w:evenVBand="0" w:oddHBand="0" w:evenHBand="0" w:firstRowFirstColumn="0" w:firstRowLastColumn="0" w:lastRowFirstColumn="0" w:lastRowLastColumn="0"/>
             </w:pPr>
-          </w:p>
-          <w:p>
-            <w:pPr>
-              <w:cnfStyle w:val="000000000000" w:firstRow="0" w:lastRow="0" w:firstColumn="0" w:lastColumn="0" w:oddVBand="0" w:evenVBand="0" w:oddHBand="0" w:evenHBand="0" w:firstRowFirstColumn="0" w:firstRowLastColumn="0" w:lastRowFirstColumn="0" w:lastRowLastColumn="0"/>
-            </w:pPr>
+            <w:r>
+              <w:drawing>
+                <wp:inline distT="0" distB="0" distL="0" distR="0" wp14:anchorId="61243F68" wp14:editId="46A17589">
+                  <wp:extent cx="4496427" cy="3801005"/>
+                  <wp:effectExtent l="0" t="0" r="0" b="9525"/>
+                  <wp:docPr id="2" name="Picture 2"/>
+                  <wp:cNvGraphicFramePr>
+                    <a:graphicFrameLocks xmlns:a="http://schemas.openxmlformats.org/drawingml/2006/main" noChangeAspect="1"/>
+                  </wp:cNvGraphicFramePr>
+                  <a:graphic xmlns:a="http://schemas.openxmlformats.org/drawingml/2006/main">
+                    <a:graphicData uri="http://schemas.openxmlformats.org/drawingml/2006/picture">
+                      <pic:pic xmlns:pic="http://schemas.openxmlformats.org/drawingml/2006/picture">
+                        <pic:nvPicPr>
+                          <pic:cNvPr id="1" name=""/>
+                          <pic:cNvPicPr/>
+                        </pic:nvPicPr>
+                        <pic:blipFill>
+                          <a:blip r:embed="rId21"/>
+                          <a:stretch>
+                            <a:fillRect/>
+                          </a:stretch>
+                        </pic:blipFill>
+                        <pic:spPr>
+                          <a:xfrm>
+                            <a:off x="0" y="0"/>
+                            <a:ext cx="4496427" cy="3801005"/>
+                          </a:xfrm>
+                          <a:prstGeom prst="rect">
+                            <a:avLst/>
+                          </a:prstGeom>
+                        </pic:spPr>
+                      </pic:pic>
+                    </a:graphicData>
+                  </a:graphic>
+                </wp:inline>
+              </w:drawing>
+            </w:r>
           </w:p>
           <w:p>
             <w:pPr>
@@ -4662,11 +4675,85 @@
             <w:pPr>
               <w:cnfStyle w:val="000000100000" w:firstRow="0" w:lastRow="0" w:firstColumn="0" w:lastColumn="0" w:oddVBand="0" w:evenVBand="0" w:oddHBand="1" w:evenHBand="0" w:firstRowFirstColumn="0" w:firstRowLastColumn="0" w:lastRowFirstColumn="0" w:lastRowLastColumn="0"/>
             </w:pPr>
+            <w:r>
+              <w:drawing>
+                <wp:inline distT="0" distB="0" distL="0" distR="0" wp14:anchorId="702BFA48" wp14:editId="77A226D4">
+                  <wp:extent cx="5355590" cy="2134048"/>
+                  <wp:effectExtent l="0" t="0" r="0" b="0"/>
+                  <wp:docPr id="11" name="Picture 11"/>
+                  <wp:cNvGraphicFramePr>
+                    <a:graphicFrameLocks xmlns:a="http://schemas.openxmlformats.org/drawingml/2006/main" noChangeAspect="1"/>
+                  </wp:cNvGraphicFramePr>
+                  <a:graphic xmlns:a="http://schemas.openxmlformats.org/drawingml/2006/main">
+                    <a:graphicData uri="http://schemas.openxmlformats.org/drawingml/2006/picture">
+                      <pic:pic xmlns:pic="http://schemas.openxmlformats.org/drawingml/2006/picture">
+                        <pic:nvPicPr>
+                          <pic:cNvPr id="1" name=""/>
+                          <pic:cNvPicPr/>
+                        </pic:nvPicPr>
+                        <pic:blipFill>
+                          <a:blip r:embed="rId22"/>
+                          <a:stretch>
+                            <a:fillRect/>
+                          </a:stretch>
+                        </pic:blipFill>
+                        <pic:spPr>
+                          <a:xfrm>
+                            <a:off x="0" y="0"/>
+                            <a:ext cx="5363178" cy="2137072"/>
+                          </a:xfrm>
+                          <a:prstGeom prst="rect">
+                            <a:avLst/>
+                          </a:prstGeom>
+                        </pic:spPr>
+                      </pic:pic>
+                    </a:graphicData>
+                  </a:graphic>
+                </wp:inline>
+              </w:drawing>
+            </w:r>
           </w:p>
           <w:p>
             <w:pPr>
               <w:cnfStyle w:val="000000100000" w:firstRow="0" w:lastRow="0" w:firstColumn="0" w:lastColumn="0" w:oddVBand="0" w:evenVBand="0" w:oddHBand="1" w:evenHBand="0" w:firstRowFirstColumn="0" w:firstRowLastColumn="0" w:lastRowFirstColumn="0" w:lastRowLastColumn="0"/>
             </w:pPr>
+            <w:r>
+              <w:drawing>
+                <wp:inline distT="0" distB="0" distL="0" distR="0" wp14:anchorId="2FC0D300" wp14:editId="7E692823">
+                  <wp:extent cx="3267075" cy="3582173"/>
+                  <wp:effectExtent l="0" t="0" r="0" b="0"/>
+                  <wp:docPr id="12" name="Picture 12"/>
+                  <wp:cNvGraphicFramePr>
+                    <a:graphicFrameLocks xmlns:a="http://schemas.openxmlformats.org/drawingml/2006/main" noChangeAspect="1"/>
+                  </wp:cNvGraphicFramePr>
+                  <a:graphic xmlns:a="http://schemas.openxmlformats.org/drawingml/2006/main">
+                    <a:graphicData uri="http://schemas.openxmlformats.org/drawingml/2006/picture">
+                      <pic:pic xmlns:pic="http://schemas.openxmlformats.org/drawingml/2006/picture">
+                        <pic:nvPicPr>
+                          <pic:cNvPr id="1" name=""/>
+                          <pic:cNvPicPr/>
+                        </pic:nvPicPr>
+                        <pic:blipFill>
+                          <a:blip r:embed="rId23"/>
+                          <a:stretch>
+                            <a:fillRect/>
+                          </a:stretch>
+                        </pic:blipFill>
+                        <pic:spPr>
+                          <a:xfrm>
+                            <a:off x="0" y="0"/>
+                            <a:ext cx="3268831" cy="3584098"/>
+                          </a:xfrm>
+                          <a:prstGeom prst="rect">
+                            <a:avLst/>
+                          </a:prstGeom>
+                        </pic:spPr>
+                      </pic:pic>
+                    </a:graphicData>
+                  </a:graphic>
+                </wp:inline>
+              </w:drawing>
+            </w:r>
           </w:p>
           <w:p>
             <w:pPr>
@@ -4702,6 +4789,7 @@
                 <w:color w:val="F2F2F2" w:themeColor="background1" w:themeShade="F2"/>
                 <w:sz w:val="48"/>
               </w:rPr>
+              <w:lastRenderedPageBreak/>
               <w:t>06</w:t>
             </w:r>
           </w:p>
@@ -4947,7 +5035,6 @@
                 <w:color w:val="F2F2F2" w:themeColor="background1" w:themeShade="F2"/>
                 <w:sz w:val="48"/>
               </w:rPr>
-              <w:lastRenderedPageBreak/>
               <w:t>A0</w:t>
             </w:r>
             <w:r>
@@ -5029,6 +5116,7 @@
                 <w:color w:val="F2F2F2" w:themeColor="background1" w:themeShade="F2"/>
                 <w:sz w:val="48"/>
               </w:rPr>
+              <w:lastRenderedPageBreak/>
               <w:t>07</w:t>
             </w:r>
           </w:p>
@@ -5089,7 +5177,7 @@
                           <pic:cNvPicPr/>
                         </pic:nvPicPr>
                         <pic:blipFill>
-                          <a:blip r:embed="rId21" cstate="print">
+                          <a:blip r:embed="rId24" cstate="print">
                             <a:extLst>
                               <a:ext uri="{28A0092B-C50C-407E-A947-70E740481C1C}">
                                 <a14:useLocalDpi xmlns:a14="http://schemas.microsoft.com/office/drawing/2010/main" val="0"/>
@@ -5689,7 +5777,7 @@
           <w:szCs w:val="22"/>
         </w:rPr>
       </w:pPr>
-      <w:hyperlink r:id="rId22" w:history="1">
+      <w:hyperlink r:id="rId25" w:history="1">
         <w:r>
           <w:rPr>
             <w:rStyle w:val="Hyperlink"/>
@@ -5711,7 +5799,7 @@
           <w:szCs w:val="22"/>
         </w:rPr>
       </w:pPr>
-      <w:hyperlink r:id="rId23" w:history="1">
+      <w:hyperlink r:id="rId26" w:history="1">
         <w:r>
           <w:rPr>
             <w:rStyle w:val="Hyperlink"/>
@@ -5733,7 +5821,7 @@
           <w:szCs w:val="22"/>
         </w:rPr>
       </w:pPr>
-      <w:hyperlink r:id="rId24" w:history="1">
+      <w:hyperlink r:id="rId27" w:history="1">
         <w:r>
           <w:rPr>
             <w:rStyle w:val="Hyperlink"/>
@@ -5787,7 +5875,7 @@
           <w:szCs w:val="22"/>
         </w:rPr>
       </w:pPr>
-      <w:hyperlink r:id="rId25" w:history="1">
+      <w:hyperlink r:id="rId28" w:history="1">
         <w:r>
           <w:rPr>
             <w:rStyle w:val="Hyperlink"/>
@@ -5809,7 +5897,7 @@
           <w:szCs w:val="22"/>
         </w:rPr>
       </w:pPr>
-      <w:hyperlink r:id="rId26" w:history="1">
+      <w:hyperlink r:id="rId29" w:history="1">
         <w:r>
           <w:rPr>
             <w:rStyle w:val="Hyperlink"/>
@@ -5854,7 +5942,7 @@
           <w:szCs w:val="22"/>
         </w:rPr>
       </w:pPr>
-      <w:hyperlink r:id="rId27" w:history="1">
+      <w:hyperlink r:id="rId30" w:history="1">
         <w:r>
           <w:rPr>
             <w:rStyle w:val="Hyperlink"/>
@@ -5899,7 +5987,7 @@
           <w:szCs w:val="22"/>
         </w:rPr>
       </w:pPr>
-      <w:hyperlink r:id="rId28" w:history="1">
+      <w:hyperlink r:id="rId31" w:history="1">
         <w:r>
           <w:rPr>
             <w:rStyle w:val="Hyperlink"/>
@@ -5978,8 +6066,8 @@
     </w:p>
     <w:p/>
     <w:sectPr>
-      <w:headerReference w:type="default" r:id="rId29"/>
-      <w:footerReference w:type="default" r:id="rId30"/>
+      <w:headerReference w:type="default" r:id="rId32"/>
+      <w:footerReference w:type="default" r:id="rId33"/>
       <w:pgSz w:w="11906" w:h="16838" w:code="9"/>
       <w:pgMar w:top="851" w:right="851" w:bottom="851" w:left="851" w:header="567" w:footer="342" w:gutter="0"/>
       <w:cols w:space="720"/>
@@ -6298,7 +6386,7 @@
               <w:sz w:val="16"/>
               <w:szCs w:val="16"/>
             </w:rPr>
-            <w:t>2024-03-13 15:54</w:t>
+            <w:t>2024-03-20 15:50</w:t>
           </w:r>
           <w:r>
             <w:rPr>
@@ -12965,61 +13053,10 @@
 </file>
 
 <file path=customXml/item2.xml><?xml version="1.0" encoding="utf-8"?>
-<p:properties xmlns:p="http://schemas.microsoft.com/office/2006/metadata/properties" xmlns:xsi="http://www.w3.org/2001/XMLSchema-instance" xmlns:pc="http://schemas.microsoft.com/office/infopath/2007/PartnerControls">
-  <documentManagement>
-    <FolderType xmlns="833ce3ab-d172-455c-9989-f10facae9784" xsi:nil="true"/>
-    <Students xmlns="833ce3ab-d172-455c-9989-f10facae9784">
-      <UserInfo>
-        <DisplayName/>
-        <AccountId xsi:nil="true"/>
-        <AccountType/>
-      </UserInfo>
-    </Students>
-    <TeamsChannelId xmlns="833ce3ab-d172-455c-9989-f10facae9784" xsi:nil="true"/>
-    <Student_Groups xmlns="833ce3ab-d172-455c-9989-f10facae9784">
-      <UserInfo>
-        <DisplayName/>
-        <AccountId xsi:nil="true"/>
-        <AccountType/>
-      </UserInfo>
-    </Student_Groups>
-    <Math_Settings xmlns="833ce3ab-d172-455c-9989-f10facae9784" xsi:nil="true"/>
-    <Is_Collaboration_Space_Locked xmlns="833ce3ab-d172-455c-9989-f10facae9784" xsi:nil="true"/>
-    <AppVersion xmlns="833ce3ab-d172-455c-9989-f10facae9784" xsi:nil="true"/>
-    <Owner xmlns="833ce3ab-d172-455c-9989-f10facae9784">
-      <UserInfo>
-        <DisplayName/>
-        <AccountId xsi:nil="true"/>
-        <AccountType/>
-      </UserInfo>
-    </Owner>
-    <Has_Teacher_Only_SectionGroup xmlns="833ce3ab-d172-455c-9989-f10facae9784" xsi:nil="true"/>
-    <NotebookType xmlns="833ce3ab-d172-455c-9989-f10facae9784" xsi:nil="true"/>
-    <Teachers xmlns="833ce3ab-d172-455c-9989-f10facae9784">
-      <UserInfo>
-        <DisplayName/>
-        <AccountId xsi:nil="true"/>
-        <AccountType/>
-      </UserInfo>
-    </Teachers>
-    <Templates xmlns="833ce3ab-d172-455c-9989-f10facae9784" xsi:nil="true"/>
-    <DefaultSectionNames xmlns="833ce3ab-d172-455c-9989-f10facae9784" xsi:nil="true"/>
-    <CultureName xmlns="833ce3ab-d172-455c-9989-f10facae9784" xsi:nil="true"/>
-    <Distribution_Groups xmlns="833ce3ab-d172-455c-9989-f10facae9784" xsi:nil="true"/>
-    <Self_Registration_Enabled xmlns="833ce3ab-d172-455c-9989-f10facae9784" xsi:nil="true"/>
-    <LMS_Mappings xmlns="833ce3ab-d172-455c-9989-f10facae9784" xsi:nil="true"/>
-    <Invited_Teachers xmlns="833ce3ab-d172-455c-9989-f10facae9784" xsi:nil="true"/>
-    <Invited_Students xmlns="833ce3ab-d172-455c-9989-f10facae9784" xsi:nil="true"/>
-    <IsNotebookLocked xmlns="833ce3ab-d172-455c-9989-f10facae9784" xsi:nil="true"/>
-  </documentManagement>
-</p:properties>
+<LongProperties xmlns="http://schemas.microsoft.com/office/2006/metadata/longProperties"/>
 </file>
 
 <file path=customXml/item3.xml><?xml version="1.0" encoding="utf-8"?>
-<b:Sources xmlns:b="http://schemas.openxmlformats.org/officeDocument/2006/bibliography" xmlns="http://schemas.openxmlformats.org/officeDocument/2006/bibliography" SelectedStyle="\APA.XSL" StyleName="APA"/>
-</file>
-
-<file path=customXml/item4.xml><?xml version="1.0" encoding="utf-8"?>
 <ct:contentTypeSchema xmlns:ct="http://schemas.microsoft.com/office/2006/metadata/contentType" xmlns:ma="http://schemas.microsoft.com/office/2006/metadata/properties/metaAttributes" ct:_="" ma:_="" ma:contentTypeName="Document" ma:contentTypeID="0x010100D482CBA738D00D4AAC9330883AE1DA78" ma:contentTypeVersion="33" ma:contentTypeDescription="Create a new document." ma:contentTypeScope="" ma:versionID="8e47dcab4e34a32242880baf61f0a73d">
   <xsd:schema xmlns:xsd="http://www.w3.org/2001/XMLSchema" xmlns:xs="http://www.w3.org/2001/XMLSchema" xmlns:p="http://schemas.microsoft.com/office/2006/metadata/properties" xmlns:ns3="3936cbe9-feea-4685-b03c-7f8d09c550f1" xmlns:ns4="833ce3ab-d172-455c-9989-f10facae9784" targetNamespace="http://schemas.microsoft.com/office/2006/metadata/properties" ma:root="true" ma:fieldsID="174389be43a91ce68753c33b6ac99b4e" ns3:_="" ns4:_="">
     <xsd:import namespace="3936cbe9-feea-4685-b03c-7f8d09c550f1"/>
@@ -13430,8 +13467,59 @@
 </ct:contentTypeSchema>
 </file>
 
+<file path=customXml/item4.xml><?xml version="1.0" encoding="utf-8"?>
+<b:Sources xmlns:b="http://schemas.openxmlformats.org/officeDocument/2006/bibliography" xmlns="http://schemas.openxmlformats.org/officeDocument/2006/bibliography" SelectedStyle="\APA.XSL" StyleName="APA"/>
+</file>
+
 <file path=customXml/item5.xml><?xml version="1.0" encoding="utf-8"?>
-<LongProperties xmlns="http://schemas.microsoft.com/office/2006/metadata/longProperties"/>
+<p:properties xmlns:p="http://schemas.microsoft.com/office/2006/metadata/properties" xmlns:xsi="http://www.w3.org/2001/XMLSchema-instance" xmlns:pc="http://schemas.microsoft.com/office/infopath/2007/PartnerControls">
+  <documentManagement>
+    <FolderType xmlns="833ce3ab-d172-455c-9989-f10facae9784" xsi:nil="true"/>
+    <Students xmlns="833ce3ab-d172-455c-9989-f10facae9784">
+      <UserInfo>
+        <DisplayName/>
+        <AccountId xsi:nil="true"/>
+        <AccountType/>
+      </UserInfo>
+    </Students>
+    <TeamsChannelId xmlns="833ce3ab-d172-455c-9989-f10facae9784" xsi:nil="true"/>
+    <Student_Groups xmlns="833ce3ab-d172-455c-9989-f10facae9784">
+      <UserInfo>
+        <DisplayName/>
+        <AccountId xsi:nil="true"/>
+        <AccountType/>
+      </UserInfo>
+    </Student_Groups>
+    <Math_Settings xmlns="833ce3ab-d172-455c-9989-f10facae9784" xsi:nil="true"/>
+    <Is_Collaboration_Space_Locked xmlns="833ce3ab-d172-455c-9989-f10facae9784" xsi:nil="true"/>
+    <AppVersion xmlns="833ce3ab-d172-455c-9989-f10facae9784" xsi:nil="true"/>
+    <Owner xmlns="833ce3ab-d172-455c-9989-f10facae9784">
+      <UserInfo>
+        <DisplayName/>
+        <AccountId xsi:nil="true"/>
+        <AccountType/>
+      </UserInfo>
+    </Owner>
+    <Has_Teacher_Only_SectionGroup xmlns="833ce3ab-d172-455c-9989-f10facae9784" xsi:nil="true"/>
+    <NotebookType xmlns="833ce3ab-d172-455c-9989-f10facae9784" xsi:nil="true"/>
+    <Teachers xmlns="833ce3ab-d172-455c-9989-f10facae9784">
+      <UserInfo>
+        <DisplayName/>
+        <AccountId xsi:nil="true"/>
+        <AccountType/>
+      </UserInfo>
+    </Teachers>
+    <Templates xmlns="833ce3ab-d172-455c-9989-f10facae9784" xsi:nil="true"/>
+    <DefaultSectionNames xmlns="833ce3ab-d172-455c-9989-f10facae9784" xsi:nil="true"/>
+    <CultureName xmlns="833ce3ab-d172-455c-9989-f10facae9784" xsi:nil="true"/>
+    <Distribution_Groups xmlns="833ce3ab-d172-455c-9989-f10facae9784" xsi:nil="true"/>
+    <Self_Registration_Enabled xmlns="833ce3ab-d172-455c-9989-f10facae9784" xsi:nil="true"/>
+    <LMS_Mappings xmlns="833ce3ab-d172-455c-9989-f10facae9784" xsi:nil="true"/>
+    <Invited_Teachers xmlns="833ce3ab-d172-455c-9989-f10facae9784" xsi:nil="true"/>
+    <Invited_Students xmlns="833ce3ab-d172-455c-9989-f10facae9784" xsi:nil="true"/>
+    <IsNotebookLocked xmlns="833ce3ab-d172-455c-9989-f10facae9784" xsi:nil="true"/>
+  </documentManagement>
+</p:properties>
 </file>
 
 <file path=customXml/itemProps1.xml><?xml version="1.0" encoding="utf-8"?>
@@ -13443,24 +13531,14 @@
 </file>
 
 <file path=customXml/itemProps2.xml><?xml version="1.0" encoding="utf-8"?>
-<ds:datastoreItem xmlns:ds="http://schemas.openxmlformats.org/officeDocument/2006/customXml" ds:itemID="{A16F99D5-FAF9-47B7-BB2E-CAC1EF9F3B71}">
+<ds:datastoreItem xmlns:ds="http://schemas.openxmlformats.org/officeDocument/2006/customXml" ds:itemID="{ED9C3AC7-65F6-444B-AAD9-BED76FF91658}">
   <ds:schemaRefs>
-    <ds:schemaRef ds:uri="http://schemas.microsoft.com/office/2006/metadata/properties"/>
-    <ds:schemaRef ds:uri="http://schemas.microsoft.com/office/infopath/2007/PartnerControls"/>
-    <ds:schemaRef ds:uri="833ce3ab-d172-455c-9989-f10facae9784"/>
+    <ds:schemaRef ds:uri="http://schemas.microsoft.com/office/2006/metadata/longProperties"/>
   </ds:schemaRefs>
 </ds:datastoreItem>
 </file>
 
 <file path=customXml/itemProps3.xml><?xml version="1.0" encoding="utf-8"?>
-<ds:datastoreItem xmlns:ds="http://schemas.openxmlformats.org/officeDocument/2006/customXml" ds:itemID="{D02A61D5-0F30-481F-8A76-29AF2504C0D1}">
-  <ds:schemaRefs>
-    <ds:schemaRef ds:uri="http://schemas.openxmlformats.org/officeDocument/2006/bibliography"/>
-  </ds:schemaRefs>
-</ds:datastoreItem>
-</file>
-
-<file path=customXml/itemProps4.xml><?xml version="1.0" encoding="utf-8"?>
 <ds:datastoreItem xmlns:ds="http://schemas.openxmlformats.org/officeDocument/2006/customXml" ds:itemID="{C3B379D3-68ED-4924-9080-2CFFEEB38B90}">
   <ds:schemaRefs>
     <ds:schemaRef ds:uri="http://schemas.microsoft.com/office/2006/metadata/contentType"/>
@@ -13479,10 +13557,20 @@
 </ds:datastoreItem>
 </file>
 
+<file path=customXml/itemProps4.xml><?xml version="1.0" encoding="utf-8"?>
+<ds:datastoreItem xmlns:ds="http://schemas.openxmlformats.org/officeDocument/2006/customXml" ds:itemID="{D02A61D5-0F30-481F-8A76-29AF2504C0D1}">
+  <ds:schemaRefs>
+    <ds:schemaRef ds:uri="http://schemas.openxmlformats.org/officeDocument/2006/bibliography"/>
+  </ds:schemaRefs>
+</ds:datastoreItem>
+</file>
+
 <file path=customXml/itemProps5.xml><?xml version="1.0" encoding="utf-8"?>
-<ds:datastoreItem xmlns:ds="http://schemas.openxmlformats.org/officeDocument/2006/customXml" ds:itemID="{ED9C3AC7-65F6-444B-AAD9-BED76FF91658}">
+<ds:datastoreItem xmlns:ds="http://schemas.openxmlformats.org/officeDocument/2006/customXml" ds:itemID="{A16F99D5-FAF9-47B7-BB2E-CAC1EF9F3B71}">
   <ds:schemaRefs>
-    <ds:schemaRef ds:uri="http://schemas.microsoft.com/office/2006/metadata/longProperties"/>
+    <ds:schemaRef ds:uri="http://schemas.microsoft.com/office/2006/metadata/properties"/>
+    <ds:schemaRef ds:uri="http://schemas.microsoft.com/office/infopath/2007/PartnerControls"/>
+    <ds:schemaRef ds:uri="833ce3ab-d172-455c-9989-f10facae9784"/>
   </ds:schemaRefs>
 </ds:datastoreItem>
 </file>
</xml_diff>